<commit_message>
Mise à jour du GANTT
</commit_message>
<xml_diff>
--- a/dossier Machiavel Fantasy/documentation_machiavel.docx
+++ b/dossier Machiavel Fantasy/documentation_machiavel.docx
@@ -2911,7 +2911,15 @@
         <w:t>du site dans la</w:t>
       </w:r>
       <w:r>
-        <w:t xml:space="preserve"> table « users ». Le mot</w:t>
+        <w:t xml:space="preserve"> table « </w:t>
+      </w:r>
+      <w:proofErr w:type="spellStart"/>
+      <w:r>
+        <w:t>users</w:t>
+      </w:r>
+      <w:proofErr w:type="spellEnd"/>
+      <w:r>
+        <w:t> ». Le mot</w:t>
       </w:r>
       <w:r>
         <w:t xml:space="preserve"> de passe</w:t>
@@ -3165,7 +3173,15 @@
         </w:drawing>
       </w:r>
       <w:r>
-        <w:t>Concernant l’image de profil, il sera accepté tous les types d’image existants (png,</w:t>
+        <w:t>Concernant l’image de profil, il sera accepté tous les types d’image existants (</w:t>
+      </w:r>
+      <w:proofErr w:type="spellStart"/>
+      <w:r>
+        <w:t>png</w:t>
+      </w:r>
+      <w:proofErr w:type="spellEnd"/>
+      <w:r>
+        <w:t>,</w:t>
       </w:r>
       <w:r>
         <w:t xml:space="preserve"> </w:t>
@@ -3176,14 +3192,40 @@
       <w:r>
         <w:t xml:space="preserve"> </w:t>
       </w:r>
-      <w:r>
-        <w:t>jpg,</w:t>
+      <w:proofErr w:type="spellStart"/>
+      <w:r>
+        <w:t>jpg</w:t>
+      </w:r>
+      <w:proofErr w:type="spellEnd"/>
+      <w:r>
+        <w:t>,</w:t>
       </w:r>
       <w:r>
         <w:t xml:space="preserve"> </w:t>
       </w:r>
-      <w:r>
-        <w:t>gif) excepté les images vectorielles svg d’une taille de 100 000 octets. Il sera aussi question de pouvoir modifier les proportions de l’image grâce un « crop ». Les images seront stocké</w:t>
+      <w:proofErr w:type="spellStart"/>
+      <w:r>
+        <w:t>gif</w:t>
+      </w:r>
+      <w:proofErr w:type="spellEnd"/>
+      <w:r>
+        <w:t xml:space="preserve">) excepté les images vectorielles </w:t>
+      </w:r>
+      <w:proofErr w:type="spellStart"/>
+      <w:r>
+        <w:t>svg</w:t>
+      </w:r>
+      <w:proofErr w:type="spellEnd"/>
+      <w:r>
+        <w:t xml:space="preserve"> d’une taille de 100 000 octets. Il sera aussi question de pouvoir modifier les proportions de l’image grâce un « </w:t>
+      </w:r>
+      <w:proofErr w:type="spellStart"/>
+      <w:r>
+        <w:t>crop</w:t>
+      </w:r>
+      <w:proofErr w:type="spellEnd"/>
+      <w:r>
+        <w:t> ». Les images seront stocké</w:t>
       </w:r>
       <w:r>
         <w:t>es</w:t>
@@ -3198,7 +3240,15 @@
         <w:t xml:space="preserve"> </w:t>
       </w:r>
       <w:r>
-        <w:t>crypté en sha1 du membre. Le nom de l’image sera stocké dans la colonne « avatar » de la table « users »</w:t>
+        <w:t>crypté en sha1 du membre. Le nom de l’image sera stocké dans la colonne « avatar » de la table « </w:t>
+      </w:r>
+      <w:proofErr w:type="spellStart"/>
+      <w:r>
+        <w:t>users</w:t>
+      </w:r>
+      <w:proofErr w:type="spellEnd"/>
+      <w:r>
+        <w:t> »</w:t>
       </w:r>
       <w:r>
         <w:t>.</w:t>
@@ -3691,7 +3741,21 @@
         <w:rPr>
           <w:sz w:val="20"/>
         </w:rPr>
-        <w:t>autorisation des smiley, ect…). Il pourra ajouter, modifier ou supprimer des icônes de sujet et des smiley.</w:t>
+        <w:t xml:space="preserve">autorisation des smiley, </w:t>
+      </w:r>
+      <w:proofErr w:type="spellStart"/>
+      <w:r>
+        <w:rPr>
+          <w:sz w:val="20"/>
+        </w:rPr>
+        <w:t>ect</w:t>
+      </w:r>
+      <w:proofErr w:type="spellEnd"/>
+      <w:r>
+        <w:rPr>
+          <w:sz w:val="20"/>
+        </w:rPr>
+        <w:t>…). Il pourra ajouter, modifier ou supprimer des icônes de sujet et des smiley.</w:t>
       </w:r>
     </w:p>
     <w:p>
@@ -4022,7 +4086,8 @@
       </w:r>
       <w:r>
         <w:rPr>
-          <w:sz w:val="18"/>
+          <w:sz w:val="20"/>
+          <w:szCs w:val="20"/>
         </w:rPr>
         <w:t>Les jeux pourront être ajouté, modifié ou supprimé de la base de données depuis le panneau d’administration. L’</w:t>
       </w:r>
@@ -4031,49 +4096,66 @@
           <w:b/>
           <w:i/>
           <w:color w:val="C00000"/>
-          <w:sz w:val="18"/>
+          <w:sz w:val="20"/>
+          <w:szCs w:val="20"/>
         </w:rPr>
         <w:t>administrateur</w:t>
       </w:r>
       <w:r>
         <w:rPr>
-          <w:sz w:val="18"/>
+          <w:sz w:val="20"/>
+          <w:szCs w:val="20"/>
         </w:rPr>
         <w:t xml:space="preserve"> devra renseigner le titre du jeu, la catégorie à laquelle il appartient, mettre l’image du jeu ou laisser l’image par défaut qui sera redimensionné en rectangle avec une couleur de fond choisi par l’utilisateur lorsque l’image n’est pas assez haute ou pas assez large. Si un utilisateur ne remplis pas tous les champs obligatoire un message d’erreur apparaitra et l’utilisateur devra remplir le ou les champs manquant.</w:t>
       </w:r>
       <w:r>
         <w:rPr>
           <w:sz w:val="20"/>
+          <w:szCs w:val="20"/>
+        </w:rPr>
+        <w:t xml:space="preserve"> </w:t>
+      </w:r>
+      <w:bookmarkStart w:id="0" w:name="_GoBack"/>
+      <w:bookmarkEnd w:id="0"/>
+      <w:r>
+        <w:rPr>
+          <w:sz w:val="20"/>
+          <w:szCs w:val="20"/>
         </w:rPr>
         <w:t>La liste des jeux sera affichée et pourra être modifié. Cette liste pourra être triée par nom de jeu, par type de jeu ou par date de mise à jour</w:t>
       </w:r>
       <w:r>
         <w:rPr>
           <w:sz w:val="20"/>
+          <w:szCs w:val="20"/>
         </w:rPr>
         <w:t xml:space="preserve"> par ordre croissant ou décroissant</w:t>
       </w:r>
       <w:r>
         <w:rPr>
           <w:sz w:val="20"/>
+          <w:szCs w:val="20"/>
         </w:rPr>
         <w:t xml:space="preserve"> à raison de 10, 20, 30 ou 40 résultat</w:t>
       </w:r>
       <w:r>
         <w:rPr>
           <w:sz w:val="20"/>
+          <w:szCs w:val="20"/>
         </w:rPr>
         <w:t>s</w:t>
       </w:r>
       <w:r>
         <w:rPr>
           <w:sz w:val="20"/>
+          <w:szCs w:val="20"/>
         </w:rPr>
         <w:t xml:space="preserve"> par page</w:t>
       </w:r>
       <w:r>
         <w:rPr>
           <w:sz w:val="20"/>
+          <w:szCs w:val="20"/>
         </w:rPr>
         <w:t>s. Par défaut la liste sera triée par nom de jeu croissant.</w:t>
       </w:r>
@@ -4254,19 +4336,51 @@
         <w:t>s</w:t>
       </w:r>
       <w:r>
-        <w:t xml:space="preserve"> sont Wampserver pour tester le site en </w:t>
-      </w:r>
-      <w:r>
-        <w:t xml:space="preserve">local, phpstorm </w:t>
-      </w:r>
-      <w:r>
-        <w:t xml:space="preserve">pour écrire les programmes. Bootstrap a été utilisé pour mise </w:t>
+        <w:t xml:space="preserve"> sont </w:t>
+      </w:r>
+      <w:proofErr w:type="spellStart"/>
+      <w:r>
+        <w:t>Wampserver</w:t>
+      </w:r>
+      <w:proofErr w:type="spellEnd"/>
+      <w:r>
+        <w:t xml:space="preserve"> pour tester le site en </w:t>
+      </w:r>
+      <w:r>
+        <w:t xml:space="preserve">local, </w:t>
+      </w:r>
+      <w:proofErr w:type="spellStart"/>
+      <w:r>
+        <w:t>phpstorm</w:t>
+      </w:r>
+      <w:proofErr w:type="spellEnd"/>
+      <w:r>
+        <w:t xml:space="preserve"> </w:t>
+      </w:r>
+      <w:r>
+        <w:t xml:space="preserve">pour écrire les programmes. </w:t>
+      </w:r>
+      <w:proofErr w:type="spellStart"/>
+      <w:r>
+        <w:t>Bootstrap</w:t>
+      </w:r>
+      <w:proofErr w:type="spellEnd"/>
+      <w:r>
+        <w:t xml:space="preserve"> a été utilisé pour mise </w:t>
       </w:r>
       <w:r>
         <w:t>en forme des pages e</w:t>
       </w:r>
       <w:r>
-        <w:t>t le logiciel MySQL workbench pour crée</w:t>
+        <w:t xml:space="preserve">t le logiciel MySQL </w:t>
+      </w:r>
+      <w:proofErr w:type="spellStart"/>
+      <w:r>
+        <w:t>workbench</w:t>
+      </w:r>
+      <w:proofErr w:type="spellEnd"/>
+      <w:r>
+        <w:t xml:space="preserve"> pour crée</w:t>
       </w:r>
       <w:r>
         <w:t>r la base de donné.</w:t>
@@ -4323,7 +4437,15 @@
         </w:rPr>
       </w:pPr>
       <w:r>
-        <w:t>Ajout de l’upload d’image pour la c</w:t>
+        <w:t>Ajout de l’</w:t>
+      </w:r>
+      <w:proofErr w:type="spellStart"/>
+      <w:r>
+        <w:t>upload</w:t>
+      </w:r>
+      <w:proofErr w:type="spellEnd"/>
+      <w:r>
+        <w:t xml:space="preserve"> d’image pour la c</w:t>
       </w:r>
       <w:r>
         <w:t>réation et modification d’un événement</w:t>
@@ -4637,6 +4759,7 @@
         </w:rPr>
       </w:pPr>
       <w:r>
+        <w:lastRenderedPageBreak/>
         <w:t>Désactivation des utilisateurs depuis le panneau d’administration</w:t>
       </w:r>
     </w:p>
@@ -4653,7 +4776,6 @@
         </w:rPr>
       </w:pPr>
       <w:r>
-        <w:lastRenderedPageBreak/>
         <w:t>Interdiction de nom d’utilisateur depuis le panneau d’administration</w:t>
       </w:r>
     </w:p>
@@ -4813,6 +4935,7 @@
           <w:noProof/>
           <w:lang w:eastAsia="fr-FR"/>
         </w:rPr>
+        <w:lastRenderedPageBreak/>
         <w:drawing>
           <wp:anchor distT="0" distB="0" distL="114300" distR="114300" simplePos="0" relativeHeight="251655680" behindDoc="0" locked="0" layoutInCell="1" allowOverlap="1" wp14:anchorId="18F1E1DD" wp14:editId="12729941">
             <wp:simplePos x="0" y="0"/>
@@ -4890,7 +5013,6 @@
           <w:noProof/>
           <w:lang w:eastAsia="fr-FR"/>
         </w:rPr>
-        <w:lastRenderedPageBreak/>
         <w:drawing>
           <wp:anchor distT="0" distB="0" distL="114300" distR="114300" simplePos="0" relativeHeight="251657728" behindDoc="0" locked="0" layoutInCell="1" allowOverlap="1" wp14:anchorId="1C64FAC0" wp14:editId="68F45F3B">
             <wp:simplePos x="0" y="0"/>
@@ -4972,7 +5094,15 @@
         <w:t>Erik</w:t>
       </w:r>
       <w:r>
-        <w:t xml:space="preserve"> s’est aussi occupé du header, du footer et de la barre de menu du site. Sur cette partie du site, il a créé la partie agenda (création, suppression, modification, affichage), de l’inscription à un évé</w:t>
+        <w:t xml:space="preserve"> s’est aussi occupé du header, du </w:t>
+      </w:r>
+      <w:proofErr w:type="spellStart"/>
+      <w:r>
+        <w:t>footer</w:t>
+      </w:r>
+      <w:proofErr w:type="spellEnd"/>
+      <w:r>
+        <w:t xml:space="preserve"> et de la barre de menu du site. Sur cette partie du site, il a créé la partie agenda (création, suppression, modification, affichage), de l’inscription à un évé</w:t>
       </w:r>
       <w:r>
         <w:t>nement</w:t>
@@ -4996,7 +5126,19 @@
         <w:jc w:val="both"/>
       </w:pPr>
       <w:r>
-        <w:t>Grégoire a créé le mini calendrier qui est affiché sur la plupart des pages (par choix), la partie connexion, profil (mis à jour, des informations et de l’upload d’image), de l’oublie de mot de passe, de l’activation du compte utilisateur par</w:t>
+        <w:t xml:space="preserve">Grégoire a créé le mini calendrier qui est affiché sur la plupart des pages (par choix), la partie </w:t>
+      </w:r>
+      <w:r>
+        <w:lastRenderedPageBreak/>
+        <w:t>connexion, profil (mis à jour, des informations et de l’</w:t>
+      </w:r>
+      <w:proofErr w:type="spellStart"/>
+      <w:r>
+        <w:t>upload</w:t>
+      </w:r>
+      <w:proofErr w:type="spellEnd"/>
+      <w:r>
+        <w:t xml:space="preserve"> d’image), de l’oublie de mot de passe, de l’activation du compte utilisateur par</w:t>
       </w:r>
       <w:r>
         <w:t xml:space="preserve"> mail, de la déconnexion, de l’</w:t>
@@ -5005,10 +5147,32 @@
         <w:t>ajout des jeux en base de données.</w:t>
       </w:r>
       <w:r>
-        <w:t xml:space="preserve"> Il a trouvé les outils utilisés pour ce projet (wampserver, MySQL workbench et phpStorm.</w:t>
-      </w:r>
-      <w:bookmarkStart w:id="0" w:name="_GoBack"/>
-      <w:bookmarkEnd w:id="0"/>
+        <w:t xml:space="preserve"> Il a trouvé les outils utilisés pour ce projet (</w:t>
+      </w:r>
+      <w:proofErr w:type="spellStart"/>
+      <w:r>
+        <w:t>wampserver</w:t>
+      </w:r>
+      <w:proofErr w:type="spellEnd"/>
+      <w:r>
+        <w:t xml:space="preserve">, MySQL </w:t>
+      </w:r>
+      <w:proofErr w:type="spellStart"/>
+      <w:r>
+        <w:t>workbench</w:t>
+      </w:r>
+      <w:proofErr w:type="spellEnd"/>
+      <w:r>
+        <w:t xml:space="preserve"> et </w:t>
+      </w:r>
+      <w:proofErr w:type="spellStart"/>
+      <w:r>
+        <w:t>phpStorm</w:t>
+      </w:r>
+      <w:proofErr w:type="spellEnd"/>
+      <w:r>
+        <w:t>.</w:t>
+      </w:r>
     </w:p>
     <w:p>
       <w:pPr>
@@ -5028,11 +5192,16 @@
         <w:t xml:space="preserve">toute </w:t>
       </w:r>
       <w:r>
-        <w:t>la base de d</w:t>
+        <w:t xml:space="preserve">la base de </w:t>
+      </w:r>
+      <w:proofErr w:type="gramStart"/>
+      <w:r>
+        <w:t>d</w:t>
       </w:r>
       <w:r>
         <w:t>onnée</w:t>
       </w:r>
+      <w:proofErr w:type="gramEnd"/>
     </w:p>
     <w:p>
       <w:pPr>
@@ -5224,6 +5393,7 @@
           <w:noProof/>
           <w:lang w:eastAsia="fr-FR"/>
         </w:rPr>
+        <w:lastRenderedPageBreak/>
         <w:drawing>
           <wp:anchor distT="0" distB="0" distL="114300" distR="114300" simplePos="0" relativeHeight="251660800" behindDoc="0" locked="0" layoutInCell="1" allowOverlap="1" wp14:anchorId="54D243C7" wp14:editId="217EFAD1">
             <wp:simplePos x="0" y="0"/>
@@ -6345,7 +6515,7 @@
 </file>
 
 <file path=customXml/itemProps2.xml><?xml version="1.0" encoding="utf-8"?>
-<ds:datastoreItem xmlns:ds="http://schemas.openxmlformats.org/officeDocument/2006/customXml" ds:itemID="{8E5EBEC8-6125-40AA-AFFE-4556AB56F34A}">
+<ds:datastoreItem xmlns:ds="http://schemas.openxmlformats.org/officeDocument/2006/customXml" ds:itemID="{8F07AFB4-D835-443D-9746-9418D0A3626A}">
   <ds:schemaRefs>
     <ds:schemaRef ds:uri="http://schemas.openxmlformats.org/officeDocument/2006/bibliography"/>
   </ds:schemaRefs>

</xml_diff>